<commit_message>
Fix bug in roots_by_n.py
</commit_message>
<xml_diff>
--- a/מבוא להצפנה 5 - שחר אשר - 209305408.docx
+++ b/מבוא להצפנה 5 - שחר אשר - 209305408.docx
@@ -7023,33 +7023,33 @@
           <w:szCs w:val="21"/>
           <w14:ligatures w14:val="none"/>
         </w:rPr>
-        <w:t>(2, 0) -&gt;</w:t>
-      </w:r>
-    </w:p>
-    <w:p>
-      <w:pPr>
-        <w:shd w:val="clear" w:color="auto" w:fill="1F1F1F"/>
-        <w:bidi w:val="0"/>
-        <w:spacing w:after="0" w:line="285" w:lineRule="atLeast"/>
-        <w:rPr>
-          <w:rFonts w:ascii="Consolas" w:eastAsia="Times New Roman" w:hAnsi="Consolas" w:cs="Times New Roman"/>
-          <w:color w:val="CCCCCC"/>
-          <w:kern w:val="0"/>
-          <w:sz w:val="21"/>
-          <w:szCs w:val="21"/>
-          <w14:ligatures w14:val="none"/>
-        </w:rPr>
-      </w:pPr>
-      <w:r>
-        <w:rPr>
-          <w:rFonts w:ascii="Consolas" w:eastAsia="Times New Roman" w:hAnsi="Consolas" w:cs="Times New Roman"/>
-          <w:color w:val="CCCCCC"/>
-          <w:kern w:val="0"/>
-          <w:sz w:val="21"/>
-          <w:szCs w:val="21"/>
-          <w14:ligatures w14:val="none"/>
-        </w:rPr>
-        <w:t>c = 1208 mod 10117</w:t>
+        <w:t>(65, 0) -&gt;</w:t>
+      </w:r>
+    </w:p>
+    <w:p>
+      <w:pPr>
+        <w:shd w:val="clear" w:color="auto" w:fill="1F1F1F"/>
+        <w:bidi w:val="0"/>
+        <w:spacing w:after="0" w:line="285" w:lineRule="atLeast"/>
+        <w:rPr>
+          <w:rFonts w:ascii="Consolas" w:eastAsia="Times New Roman" w:hAnsi="Consolas" w:cs="Times New Roman"/>
+          <w:color w:val="CCCCCC"/>
+          <w:kern w:val="0"/>
+          <w:sz w:val="21"/>
+          <w:szCs w:val="21"/>
+          <w14:ligatures w14:val="none"/>
+        </w:rPr>
+      </w:pPr>
+      <w:r>
+        <w:rPr>
+          <w:rFonts w:ascii="Consolas" w:eastAsia="Times New Roman" w:hAnsi="Consolas" w:cs="Times New Roman"/>
+          <w:color w:val="CCCCCC"/>
+          <w:kern w:val="0"/>
+          <w:sz w:val="21"/>
+          <w:szCs w:val="21"/>
+          <w14:ligatures w14:val="none"/>
+        </w:rPr>
+        <w:t>c = 8909 mod 10117</w:t>
       </w:r>
     </w:p>
     <w:p>
@@ -9485,13 +9485,7 @@
           <w:rPr>
             <w:rFonts w:ascii="Cambria Math" w:eastAsiaTheme="minorEastAsia" w:hAnsi="Cambria Math"/>
           </w:rPr>
-          <m:t xml:space="preserve">s=-x </m:t>
-        </m:r>
-        <m:r>
-          <w:rPr>
-            <w:rFonts w:ascii="Cambria Math" w:eastAsiaTheme="minorEastAsia" w:hAnsi="Cambria Math"/>
-          </w:rPr>
-          <m:t>mod n</m:t>
+          <m:t>s=-x mod n</m:t>
         </m:r>
       </m:oMath>
       <w:r>
@@ -9641,19 +9635,7 @@
           <w:rPr>
             <w:rFonts w:ascii="Cambria Math" w:eastAsiaTheme="minorEastAsia" w:hAnsi="Cambria Math"/>
           </w:rPr>
-          <m:t>s</m:t>
-        </m:r>
-        <m:r>
-          <w:rPr>
-            <w:rFonts w:ascii="Cambria Math" w:eastAsiaTheme="minorEastAsia" w:hAnsi="Cambria Math"/>
-          </w:rPr>
-          <m:t>≠</m:t>
-        </m:r>
-        <m:r>
-          <w:rPr>
-            <w:rFonts w:ascii="Cambria Math" w:eastAsiaTheme="minorEastAsia" w:hAnsi="Cambria Math"/>
-          </w:rPr>
-          <m:t>x mod n</m:t>
+          <m:t>s≠x mod n</m:t>
         </m:r>
       </m:oMath>
       <w:r>
@@ -9686,15 +9668,7 @@
           <w:i/>
           <w:rtl/>
         </w:rPr>
-        <w:t>ויקטור</w:t>
-      </w:r>
-      <w:r>
-        <w:rPr>
-          <w:rFonts w:eastAsiaTheme="minorEastAsia" w:hint="cs"/>
-          <w:i/>
-          <w:rtl/>
-        </w:rPr>
-        <w:t xml:space="preserve"> </w:t>
+        <w:t xml:space="preserve">ויקטור </w:t>
       </w:r>
       <w:r>
         <w:rPr>
@@ -9785,31 +9759,7 @@
           <w:i/>
           <w:rtl/>
         </w:rPr>
-        <w:t xml:space="preserve">לויקטור </w:t>
-      </w:r>
-      <w:r>
-        <w:rPr>
-          <w:rFonts w:eastAsiaTheme="minorEastAsia" w:hint="cs"/>
-          <w:i/>
-          <w:rtl/>
-        </w:rPr>
-        <w:t xml:space="preserve">יש </w:t>
-      </w:r>
-      <w:r>
-        <w:rPr>
-          <w:rFonts w:eastAsiaTheme="minorEastAsia" w:hint="cs"/>
-          <w:i/>
-          <w:rtl/>
-        </w:rPr>
-        <w:t>בסך הכל</w:t>
-      </w:r>
-      <w:r>
-        <w:rPr>
-          <w:rFonts w:eastAsiaTheme="minorEastAsia" w:hint="cs"/>
-          <w:i/>
-          <w:rtl/>
-        </w:rPr>
-        <w:t xml:space="preserve"> 5 פעמים לנסות לחשב את הפירוק.</w:t>
+        <w:t>לויקטור יש בסך הכל 5 פעמים לנסות לחשב את הפירוק.</w:t>
       </w:r>
     </w:p>
     <w:p>
@@ -9846,13 +9796,7 @@
           <w:rPr>
             <w:rFonts w:ascii="Cambria Math" w:eastAsiaTheme="minorEastAsia" w:hAnsi="Cambria Math"/>
           </w:rPr>
-          <m:t>n</m:t>
-        </m:r>
-        <m:r>
-          <w:rPr>
-            <w:rFonts w:ascii="Cambria Math" w:eastAsiaTheme="minorEastAsia" w:hAnsi="Cambria Math"/>
-          </w:rPr>
-          <m:t>=p∙q</m:t>
+          <m:t>n=p∙q</m:t>
         </m:r>
       </m:oMath>
       <w:r>
@@ -9894,34 +9838,27 @@
           <w:rFonts w:hint="cs"/>
           <w:rtl/>
         </w:rPr>
-        <w:t xml:space="preserve"> </w:t>
+        <w:t xml:space="preserve"> פגי </w:t>
       </w:r>
       <w:r>
         <w:rPr>
           <w:rFonts w:hint="cs"/>
           <w:rtl/>
         </w:rPr>
-        <w:t xml:space="preserve">פגי </w:t>
+        <w:t xml:space="preserve">גילתה </w:t>
       </w:r>
       <w:r>
         <w:rPr>
           <w:rFonts w:hint="cs"/>
           <w:rtl/>
         </w:rPr>
-        <w:t xml:space="preserve">גילתה </w:t>
+        <w:t>מידע על הסוד שלה</w:t>
       </w:r>
       <w:r>
         <w:rPr>
           <w:rFonts w:hint="cs"/>
           <w:rtl/>
         </w:rPr>
-        <w:t>מידע על הסוד שלה</w:t>
-      </w:r>
-      <w:r>
-        <w:rPr>
-          <w:rFonts w:hint="cs"/>
-          <w:rtl/>
-        </w:rPr>
         <w:t>.</w:t>
       </w:r>
     </w:p>
@@ -10048,7 +9985,6 @@
     <w:p>
       <w:pPr>
         <w:rPr>
-          <w:rFonts w:hint="cs"/>
           <w:u w:val="single"/>
         </w:rPr>
       </w:pPr>
@@ -10225,7 +10161,6 @@
         <w:pStyle w:val="a9"/>
         <w:ind w:left="1080"/>
         <w:rPr>
-          <w:rFonts w:hint="cs"/>
           <w:rtl/>
         </w:rPr>
       </w:pPr>

</xml_diff>